<commit_message>
Project report and numerical solution to simple model
</commit_message>
<xml_diff>
--- a/project.docx
+++ b/project.docx
@@ -133,15 +133,7 @@
         <w:t xml:space="preserve">. Once this mixture reaches the desired temperature, </w:t>
       </w:r>
       <w:r>
-        <w:t xml:space="preserve">it is formed into the desired shape and cooled. In traditional candy-making, this molding and cooling is done by hand, requiring the use of heat </w:t>
-      </w:r>
-      <w:proofErr w:type="gramStart"/>
-      <w:r>
-        <w:t>protection</w:t>
-      </w:r>
-      <w:proofErr w:type="gramEnd"/>
-      <w:r>
-        <w:t xml:space="preserve"> or waiting for the sugar to reach a safe temperature to touch. This model aims to characterize the heating and cooling of a molten sugar system to model the temperature over time for a home candy-making process.</w:t>
+        <w:t>it is formed into the desired shape and cooled. In traditional candy-making, this molding and cooling is done by hand, requiring the use of heat protection or waiting for the sugar to reach a safe temperature to touch. This model aims to characterize the heating and cooling of a molten sugar system to model the temperature over time for a home candy-making process.</w:t>
       </w:r>
     </w:p>
     <w:p>
@@ -176,24 +168,13 @@
         <w:t>ugar</w:t>
       </w:r>
       <w:r>
-        <w:t xml:space="preserve"> were held at a room temperature of </w:t>
-      </w:r>
-      <w:proofErr w:type="gramStart"/>
-      <w:r>
-        <w:t xml:space="preserve">25 </w:t>
+        <w:t xml:space="preserve"> were held at a room temperature of 25 </w:t>
       </w:r>
       <w:r>
         <w:rPr>
           <w:rFonts w:cstheme="minorHAnsi"/>
         </w:rPr>
-        <w:t xml:space="preserve"> ̊</w:t>
-      </w:r>
-      <w:proofErr w:type="gramEnd"/>
-      <w:r>
-        <w:rPr>
-          <w:rFonts w:cstheme="minorHAnsi"/>
-        </w:rPr>
-        <w:t>C.</w:t>
+        <w:t xml:space="preserve"> ̊C.</w:t>
       </w:r>
       <w:r>
         <w:rPr>
@@ -212,21 +193,7 @@
         <w:rPr>
           <w:rFonts w:cstheme="minorHAnsi"/>
         </w:rPr>
-        <w:t xml:space="preserve">The sugar was assumed to have a uniform temperature of </w:t>
-      </w:r>
-      <w:proofErr w:type="gramStart"/>
-      <w:r>
-        <w:rPr>
-          <w:rFonts w:cstheme="minorHAnsi"/>
-        </w:rPr>
-        <w:t>140  ̊</w:t>
-      </w:r>
-      <w:proofErr w:type="gramEnd"/>
-      <w:r>
-        <w:rPr>
-          <w:rFonts w:cstheme="minorHAnsi"/>
-        </w:rPr>
-        <w:t>C at the beginning of the cooling process. The temperature at which a sugar solution will reach above 98% purity is 142  ̊C</w:t>
+        <w:t>The sugar was assumed to have a uniform temperature of 140  ̊C at the beginning of the cooling process. The temperature at which a sugar solution will reach above 98% purity is 142  ̊C</w:t>
       </w:r>
       <w:r>
         <w:rPr>
@@ -300,6 +267,7 @@
       <w:r>
         <w:rPr>
           <w:rFonts w:cstheme="minorHAnsi"/>
+          <w:noProof/>
         </w:rPr>
         <w:drawing>
           <wp:inline distT="0" distB="0" distL="0" distR="0" wp14:anchorId="37A7FCA4" wp14:editId="24ABF67E">
@@ -380,13 +348,7 @@
                 <w:rPr>
                   <w:rFonts w:ascii="Cambria Math" w:hAnsi="Cambria Math" w:cstheme="minorHAnsi"/>
                 </w:rPr>
-                <m:t>∂</m:t>
-              </m:r>
-              <m:r>
-                <w:rPr>
-                  <w:rFonts w:ascii="Cambria Math" w:hAnsi="Cambria Math" w:cstheme="minorHAnsi"/>
-                </w:rPr>
-                <m:t>T</m:t>
+                <m:t>∂T</m:t>
               </m:r>
             </m:num>
             <m:den>
@@ -394,13 +356,7 @@
                 <w:rPr>
                   <w:rFonts w:ascii="Cambria Math" w:hAnsi="Cambria Math" w:cstheme="minorHAnsi"/>
                 </w:rPr>
-                <m:t>∂</m:t>
-              </m:r>
-              <m:r>
-                <w:rPr>
-                  <w:rFonts w:ascii="Cambria Math" w:hAnsi="Cambria Math" w:cstheme="minorHAnsi"/>
-                </w:rPr>
-                <m:t>t</m:t>
+                <m:t>∂t</m:t>
               </m:r>
             </m:den>
           </m:f>
@@ -835,13 +791,7 @@
                 <w:rPr>
                   <w:rFonts w:ascii="Cambria Math" w:hAnsi="Cambria Math" w:cstheme="minorHAnsi"/>
                 </w:rPr>
-                <m:t>∂</m:t>
-              </m:r>
-              <m:r>
-                <w:rPr>
-                  <w:rFonts w:ascii="Cambria Math" w:hAnsi="Cambria Math" w:cstheme="minorHAnsi"/>
-                </w:rPr>
-                <m:t>T</m:t>
+                <m:t>∂T</m:t>
               </m:r>
             </m:num>
             <m:den>
@@ -849,13 +799,7 @@
                 <w:rPr>
                   <w:rFonts w:ascii="Cambria Math" w:hAnsi="Cambria Math" w:cstheme="minorHAnsi"/>
                 </w:rPr>
-                <m:t>∂</m:t>
-              </m:r>
-              <m:r>
-                <w:rPr>
-                  <w:rFonts w:ascii="Cambria Math" w:hAnsi="Cambria Math" w:cstheme="minorHAnsi"/>
-                </w:rPr>
-                <m:t>t</m:t>
+                <m:t>∂t</m:t>
               </m:r>
             </m:den>
           </m:f>
@@ -1092,19 +1036,7 @@
                 <w:rPr>
                   <w:rFonts w:ascii="Cambria Math" w:hAnsi="Cambria Math"/>
                 </w:rPr>
-                <m:t>0</m:t>
-              </m:r>
-              <m:r>
-                <w:rPr>
-                  <w:rFonts w:ascii="Cambria Math" w:hAnsi="Cambria Math"/>
-                </w:rPr>
-                <m:t>,</m:t>
-              </m:r>
-              <m:r>
-                <w:rPr>
-                  <w:rFonts w:ascii="Cambria Math" w:hAnsi="Cambria Math"/>
-                </w:rPr>
-                <m:t>t</m:t>
+                <m:t>0,t</m:t>
               </m:r>
             </m:e>
           </m:d>
@@ -1112,19 +1044,7 @@
             <w:rPr>
               <w:rFonts w:ascii="Cambria Math" w:hAnsi="Cambria Math"/>
             </w:rPr>
-            <m:t>=</m:t>
-          </m:r>
-          <m:r>
-            <w:rPr>
-              <w:rFonts w:ascii="Cambria Math" w:hAnsi="Cambria Math"/>
-            </w:rPr>
-            <m:t>25</m:t>
-          </m:r>
-          <m:r>
-            <w:rPr>
-              <w:rFonts w:ascii="Cambria Math" w:hAnsi="Cambria Math"/>
-            </w:rPr>
-            <m:t>°C</m:t>
+            <m:t>=25°C</m:t>
           </m:r>
         </m:oMath>
       </m:oMathPara>
@@ -1157,19 +1077,7 @@
                 <w:rPr>
                   <w:rFonts w:ascii="Cambria Math" w:hAnsi="Cambria Math"/>
                 </w:rPr>
-                <m:t>h=0.25m</m:t>
-              </m:r>
-              <m:r>
-                <w:rPr>
-                  <w:rFonts w:ascii="Cambria Math" w:hAnsi="Cambria Math"/>
-                </w:rPr>
-                <m:t>,</m:t>
-              </m:r>
-              <m:r>
-                <w:rPr>
-                  <w:rFonts w:ascii="Cambria Math" w:hAnsi="Cambria Math"/>
-                </w:rPr>
-                <m:t>t</m:t>
+                <m:t>h=0.25m,t</m:t>
               </m:r>
             </m:e>
           </m:d>
@@ -1177,19 +1085,7 @@
             <w:rPr>
               <w:rFonts w:ascii="Cambria Math" w:hAnsi="Cambria Math"/>
             </w:rPr>
-            <m:t>=</m:t>
-          </m:r>
-          <m:r>
-            <w:rPr>
-              <w:rFonts w:ascii="Cambria Math" w:hAnsi="Cambria Math"/>
-            </w:rPr>
-            <m:t>25</m:t>
-          </m:r>
-          <m:r>
-            <w:rPr>
-              <w:rFonts w:ascii="Cambria Math" w:hAnsi="Cambria Math"/>
-            </w:rPr>
-            <m:t>°C</m:t>
+            <m:t>=25°C</m:t>
           </m:r>
         </m:oMath>
       </m:oMathPara>
@@ -1414,12 +1310,325 @@
         <w:t>Analytical Solution</w:t>
       </w:r>
     </w:p>
+    <w:tbl>
+      <w:tblPr>
+        <w:tblStyle w:val="TableGrid"/>
+        <w:tblW w:w="0" w:type="auto"/>
+        <w:tblLook w:val="04A0" w:firstRow="1" w:lastRow="0" w:firstColumn="1" w:lastColumn="0" w:noHBand="0" w:noVBand="1"/>
+      </w:tblPr>
+      <w:tblGrid>
+        <w:gridCol w:w="2337"/>
+        <w:gridCol w:w="2337"/>
+        <w:gridCol w:w="2338"/>
+        <w:gridCol w:w="2338"/>
+      </w:tblGrid>
+      <w:tr>
+        <w:tc>
+          <w:tcPr>
+            <w:tcW w:w="2337" w:type="dxa"/>
+          </w:tcPr>
+          <w:p>
+            <w:r>
+              <w:rPr>
+                <w:noProof/>
+              </w:rPr>
+              <w:drawing>
+                <wp:inline distT="0" distB="0" distL="0" distR="0" wp14:anchorId="1E5CA9E0" wp14:editId="55C677A1">
+                  <wp:extent cx="1440000" cy="1440000"/>
+                  <wp:effectExtent l="0" t="0" r="8255" b="8255"/>
+                  <wp:docPr id="4" name="Picture 4" descr="Chart, line chart&#10;&#10;Description automatically generated"/>
+                  <wp:cNvGraphicFramePr>
+                    <a:graphicFrameLocks xmlns:a="http://schemas.openxmlformats.org/drawingml/2006/main" noChangeAspect="1"/>
+                  </wp:cNvGraphicFramePr>
+                  <a:graphic xmlns:a="http://schemas.openxmlformats.org/drawingml/2006/main">
+                    <a:graphicData uri="http://schemas.openxmlformats.org/drawingml/2006/picture">
+                      <pic:pic xmlns:pic="http://schemas.openxmlformats.org/drawingml/2006/picture">
+                        <pic:nvPicPr>
+                          <pic:cNvPr id="4" name="Picture 4" descr="Chart, line chart&#10;&#10;Description automatically generated"/>
+                          <pic:cNvPicPr/>
+                        </pic:nvPicPr>
+                        <pic:blipFill>
+                          <a:blip r:embed="rId5" cstate="print">
+                            <a:extLst>
+                              <a:ext uri="{28A0092B-C50C-407E-A947-70E740481C1C}">
+                                <a14:useLocalDpi xmlns:a14="http://schemas.microsoft.com/office/drawing/2010/main" val="0"/>
+                              </a:ext>
+                            </a:extLst>
+                          </a:blip>
+                          <a:stretch>
+                            <a:fillRect/>
+                          </a:stretch>
+                        </pic:blipFill>
+                        <pic:spPr>
+                          <a:xfrm>
+                            <a:off x="0" y="0"/>
+                            <a:ext cx="1440000" cy="1440000"/>
+                          </a:xfrm>
+                          <a:prstGeom prst="rect">
+                            <a:avLst/>
+                          </a:prstGeom>
+                        </pic:spPr>
+                      </pic:pic>
+                    </a:graphicData>
+                  </a:graphic>
+                </wp:inline>
+              </w:drawing>
+            </w:r>
+          </w:p>
+        </w:tc>
+        <w:tc>
+          <w:tcPr>
+            <w:tcW w:w="2337" w:type="dxa"/>
+          </w:tcPr>
+          <w:p>
+            <w:r>
+              <w:rPr>
+                <w:noProof/>
+              </w:rPr>
+              <w:drawing>
+                <wp:inline distT="0" distB="0" distL="0" distR="0" wp14:anchorId="683A776B" wp14:editId="69C0BF57">
+                  <wp:extent cx="1440000" cy="1440000"/>
+                  <wp:effectExtent l="0" t="0" r="8255" b="8255"/>
+                  <wp:docPr id="5" name="Picture 5" descr="Chart, line chart&#10;&#10;Description automatically generated"/>
+                  <wp:cNvGraphicFramePr>
+                    <a:graphicFrameLocks xmlns:a="http://schemas.openxmlformats.org/drawingml/2006/main" noChangeAspect="1"/>
+                  </wp:cNvGraphicFramePr>
+                  <a:graphic xmlns:a="http://schemas.openxmlformats.org/drawingml/2006/main">
+                    <a:graphicData uri="http://schemas.openxmlformats.org/drawingml/2006/picture">
+                      <pic:pic xmlns:pic="http://schemas.openxmlformats.org/drawingml/2006/picture">
+                        <pic:nvPicPr>
+                          <pic:cNvPr id="5" name="Picture 5" descr="Chart, line chart&#10;&#10;Description automatically generated"/>
+                          <pic:cNvPicPr/>
+                        </pic:nvPicPr>
+                        <pic:blipFill>
+                          <a:blip r:embed="rId6" cstate="print">
+                            <a:extLst>
+                              <a:ext uri="{28A0092B-C50C-407E-A947-70E740481C1C}">
+                                <a14:useLocalDpi xmlns:a14="http://schemas.microsoft.com/office/drawing/2010/main" val="0"/>
+                              </a:ext>
+                            </a:extLst>
+                          </a:blip>
+                          <a:stretch>
+                            <a:fillRect/>
+                          </a:stretch>
+                        </pic:blipFill>
+                        <pic:spPr>
+                          <a:xfrm>
+                            <a:off x="0" y="0"/>
+                            <a:ext cx="1440000" cy="1440000"/>
+                          </a:xfrm>
+                          <a:prstGeom prst="rect">
+                            <a:avLst/>
+                          </a:prstGeom>
+                        </pic:spPr>
+                      </pic:pic>
+                    </a:graphicData>
+                  </a:graphic>
+                </wp:inline>
+              </w:drawing>
+            </w:r>
+          </w:p>
+        </w:tc>
+        <w:tc>
+          <w:tcPr>
+            <w:tcW w:w="2338" w:type="dxa"/>
+          </w:tcPr>
+          <w:p>
+            <w:r>
+              <w:rPr>
+                <w:noProof/>
+              </w:rPr>
+              <w:drawing>
+                <wp:inline distT="0" distB="0" distL="0" distR="0" wp14:anchorId="6828B916" wp14:editId="40997AB7">
+                  <wp:extent cx="1440000" cy="1440000"/>
+                  <wp:effectExtent l="0" t="0" r="8255" b="8255"/>
+                  <wp:docPr id="6" name="Picture 6" descr="Chart, line chart&#10;&#10;Description automatically generated"/>
+                  <wp:cNvGraphicFramePr>
+                    <a:graphicFrameLocks xmlns:a="http://schemas.openxmlformats.org/drawingml/2006/main" noChangeAspect="1"/>
+                  </wp:cNvGraphicFramePr>
+                  <a:graphic xmlns:a="http://schemas.openxmlformats.org/drawingml/2006/main">
+                    <a:graphicData uri="http://schemas.openxmlformats.org/drawingml/2006/picture">
+                      <pic:pic xmlns:pic="http://schemas.openxmlformats.org/drawingml/2006/picture">
+                        <pic:nvPicPr>
+                          <pic:cNvPr id="6" name="Picture 6" descr="Chart, line chart&#10;&#10;Description automatically generated"/>
+                          <pic:cNvPicPr/>
+                        </pic:nvPicPr>
+                        <pic:blipFill>
+                          <a:blip r:embed="rId7" cstate="print">
+                            <a:extLst>
+                              <a:ext uri="{28A0092B-C50C-407E-A947-70E740481C1C}">
+                                <a14:useLocalDpi xmlns:a14="http://schemas.microsoft.com/office/drawing/2010/main" val="0"/>
+                              </a:ext>
+                            </a:extLst>
+                          </a:blip>
+                          <a:stretch>
+                            <a:fillRect/>
+                          </a:stretch>
+                        </pic:blipFill>
+                        <pic:spPr>
+                          <a:xfrm>
+                            <a:off x="0" y="0"/>
+                            <a:ext cx="1440000" cy="1440000"/>
+                          </a:xfrm>
+                          <a:prstGeom prst="rect">
+                            <a:avLst/>
+                          </a:prstGeom>
+                        </pic:spPr>
+                      </pic:pic>
+                    </a:graphicData>
+                  </a:graphic>
+                </wp:inline>
+              </w:drawing>
+            </w:r>
+          </w:p>
+        </w:tc>
+        <w:tc>
+          <w:tcPr>
+            <w:tcW w:w="2338" w:type="dxa"/>
+          </w:tcPr>
+          <w:p>
+            <w:r>
+              <w:rPr>
+                <w:noProof/>
+              </w:rPr>
+              <w:drawing>
+                <wp:inline distT="0" distB="0" distL="0" distR="0" wp14:anchorId="7FFC4839" wp14:editId="0BC44F95">
+                  <wp:extent cx="1440000" cy="1440000"/>
+                  <wp:effectExtent l="0" t="0" r="8255" b="8255"/>
+                  <wp:docPr id="7" name="Picture 7" descr="Chart, line chart&#10;&#10;Description automatically generated"/>
+                  <wp:cNvGraphicFramePr>
+                    <a:graphicFrameLocks xmlns:a="http://schemas.openxmlformats.org/drawingml/2006/main" noChangeAspect="1"/>
+                  </wp:cNvGraphicFramePr>
+                  <a:graphic xmlns:a="http://schemas.openxmlformats.org/drawingml/2006/main">
+                    <a:graphicData uri="http://schemas.openxmlformats.org/drawingml/2006/picture">
+                      <pic:pic xmlns:pic="http://schemas.openxmlformats.org/drawingml/2006/picture">
+                        <pic:nvPicPr>
+                          <pic:cNvPr id="7" name="Picture 7" descr="Chart, line chart&#10;&#10;Description automatically generated"/>
+                          <pic:cNvPicPr/>
+                        </pic:nvPicPr>
+                        <pic:blipFill>
+                          <a:blip r:embed="rId8" cstate="print">
+                            <a:extLst>
+                              <a:ext uri="{28A0092B-C50C-407E-A947-70E740481C1C}">
+                                <a14:useLocalDpi xmlns:a14="http://schemas.microsoft.com/office/drawing/2010/main" val="0"/>
+                              </a:ext>
+                            </a:extLst>
+                          </a:blip>
+                          <a:stretch>
+                            <a:fillRect/>
+                          </a:stretch>
+                        </pic:blipFill>
+                        <pic:spPr>
+                          <a:xfrm>
+                            <a:off x="0" y="0"/>
+                            <a:ext cx="1440000" cy="1440000"/>
+                          </a:xfrm>
+                          <a:prstGeom prst="rect">
+                            <a:avLst/>
+                          </a:prstGeom>
+                        </pic:spPr>
+                      </pic:pic>
+                    </a:graphicData>
+                  </a:graphic>
+                </wp:inline>
+              </w:drawing>
+            </w:r>
+          </w:p>
+        </w:tc>
+      </w:tr>
+      <w:tr>
+        <w:tc>
+          <w:tcPr>
+            <w:tcW w:w="2337" w:type="dxa"/>
+          </w:tcPr>
+          <w:p>
+            <w:r>
+              <w:t>t=0 s</w:t>
+            </w:r>
+          </w:p>
+        </w:tc>
+        <w:tc>
+          <w:tcPr>
+            <w:tcW w:w="2337" w:type="dxa"/>
+          </w:tcPr>
+          <w:p>
+            <w:r>
+              <w:t>t=100 s</w:t>
+            </w:r>
+          </w:p>
+        </w:tc>
+        <w:tc>
+          <w:tcPr>
+            <w:tcW w:w="2338" w:type="dxa"/>
+          </w:tcPr>
+          <w:p>
+            <w:r>
+              <w:t>t=1000 s</w:t>
+            </w:r>
+          </w:p>
+        </w:tc>
+        <w:tc>
+          <w:tcPr>
+            <w:tcW w:w="2338" w:type="dxa"/>
+          </w:tcPr>
+          <w:p>
+            <w:r>
+              <w:t>t=1500 s</w:t>
+            </w:r>
+          </w:p>
+        </w:tc>
+      </w:tr>
+    </w:tbl>
+    <w:p/>
     <w:p>
       <w:pPr>
         <w:pStyle w:val="Heading2"/>
       </w:pPr>
       <w:r>
+        <w:lastRenderedPageBreak/>
         <w:t>Numerical Solution</w:t>
+      </w:r>
+    </w:p>
+    <w:p>
+      <w:r>
+        <w:rPr>
+          <w:noProof/>
+        </w:rPr>
+        <w:drawing>
+          <wp:inline distT="0" distB="0" distL="0" distR="0" wp14:anchorId="6935010F" wp14:editId="12852DC7">
+            <wp:extent cx="5943600" cy="3202305"/>
+            <wp:effectExtent l="0" t="0" r="0" b="0"/>
+            <wp:docPr id="3" name="Picture 3"/>
+            <wp:cNvGraphicFramePr>
+              <a:graphicFrameLocks xmlns:a="http://schemas.openxmlformats.org/drawingml/2006/main" noChangeAspect="1"/>
+            </wp:cNvGraphicFramePr>
+            <a:graphic xmlns:a="http://schemas.openxmlformats.org/drawingml/2006/main">
+              <a:graphicData uri="http://schemas.openxmlformats.org/drawingml/2006/picture">
+                <pic:pic xmlns:pic="http://schemas.openxmlformats.org/drawingml/2006/picture">
+                  <pic:nvPicPr>
+                    <pic:cNvPr id="1" name=""/>
+                    <pic:cNvPicPr/>
+                  </pic:nvPicPr>
+                  <pic:blipFill>
+                    <a:blip r:embed="rId9"/>
+                    <a:stretch>
+                      <a:fillRect/>
+                    </a:stretch>
+                  </pic:blipFill>
+                  <pic:spPr>
+                    <a:xfrm>
+                      <a:off x="0" y="0"/>
+                      <a:ext cx="5943600" cy="3202305"/>
+                    </a:xfrm>
+                    <a:prstGeom prst="rect">
+                      <a:avLst/>
+                    </a:prstGeom>
+                  </pic:spPr>
+                </pic:pic>
+              </a:graphicData>
+            </a:graphic>
+          </wp:inline>
+        </w:drawing>
       </w:r>
     </w:p>
     <w:sectPr>
@@ -1877,6 +2086,7 @@
   <w:style w:type="character" w:default="1" w:styleId="DefaultParagraphFont">
     <w:name w:val="Default Paragraph Font"/>
     <w:uiPriority w:val="1"/>
+    <w:semiHidden/>
     <w:unhideWhenUsed/>
   </w:style>
   <w:style w:type="table" w:default="1" w:styleId="TableNormal">

</xml_diff>

<commit_message>
Illustrations of instability added for report
</commit_message>
<xml_diff>
--- a/project.docx
+++ b/project.docx
@@ -259,16 +259,15 @@
     </w:p>
     <w:p>
       <w:pPr>
+        <w:keepNext/>
         <w:jc w:val="center"/>
-        <w:rPr>
-          <w:rFonts w:cstheme="minorHAnsi"/>
-        </w:rPr>
       </w:pPr>
       <w:r>
         <w:rPr>
           <w:rFonts w:cstheme="minorHAnsi"/>
           <w:noProof/>
         </w:rPr>
+        <w:lastRenderedPageBreak/>
         <w:drawing>
           <wp:inline distT="0" distB="0" distL="0" distR="0" wp14:anchorId="37A7FCA4" wp14:editId="24ABF67E">
             <wp:extent cx="2940553" cy="1892275"/>
@@ -285,7 +284,7 @@
                     <pic:cNvPicPr/>
                   </pic:nvPicPr>
                   <pic:blipFill>
-                    <a:blip r:embed="rId4"/>
+                    <a:blip r:embed="rId7"/>
                     <a:stretch>
                       <a:fillRect/>
                     </a:stretch>
@@ -308,15 +307,37 @@
     </w:p>
     <w:p>
       <w:pPr>
+        <w:pStyle w:val="Caption"/>
+        <w:jc w:val="center"/>
         <w:rPr>
           <w:rFonts w:cstheme="minorHAnsi"/>
         </w:rPr>
       </w:pPr>
       <w:r>
+        <w:t xml:space="preserve">Figure </w:t>
+      </w:r>
+      <w:fldSimple w:instr=" SEQ Figure \* ARABIC ">
+        <w:r>
+          <w:rPr>
+            <w:noProof/>
+          </w:rPr>
+          <w:t>1</w:t>
+        </w:r>
+      </w:fldSimple>
+      <w:r>
+        <w:t xml:space="preserve"> Sketch of the simple system model</w:t>
+      </w:r>
+    </w:p>
+    <w:p>
+      <w:pPr>
         <w:rPr>
           <w:rFonts w:cstheme="minorHAnsi"/>
         </w:rPr>
-        <w:lastRenderedPageBreak/>
+      </w:pPr>
+      <w:r>
+        <w:rPr>
+          <w:rFonts w:cstheme="minorHAnsi"/>
+        </w:rPr>
         <w:t>Simplifying</w:t>
       </w:r>
       <w:r>
@@ -1205,6 +1226,12 @@
                 <w:rFonts w:eastAsiaTheme="minorEastAsia"/>
               </w:rPr>
             </w:pPr>
+            <w:r>
+              <w:rPr>
+                <w:rFonts w:eastAsiaTheme="minorEastAsia"/>
+              </w:rPr>
+              <w:t>K</w:t>
+            </w:r>
           </w:p>
         </w:tc>
         <w:tc>
@@ -1217,6 +1244,12 @@
                 <w:rFonts w:eastAsiaTheme="minorEastAsia"/>
               </w:rPr>
             </w:pPr>
+            <w:r>
+              <w:rPr>
+                <w:rFonts w:eastAsiaTheme="minorEastAsia"/>
+              </w:rPr>
+              <w:t>ρ</w:t>
+            </w:r>
           </w:p>
         </w:tc>
         <w:tc>
@@ -1229,6 +1262,19 @@
                 <w:rFonts w:eastAsiaTheme="minorEastAsia"/>
               </w:rPr>
             </w:pPr>
+            <w:r>
+              <w:rPr>
+                <w:rFonts w:eastAsiaTheme="minorEastAsia"/>
+              </w:rPr>
+              <w:t>C</w:t>
+            </w:r>
+            <w:r>
+              <w:rPr>
+                <w:rFonts w:eastAsiaTheme="minorEastAsia"/>
+                <w:vertAlign w:val="subscript"/>
+              </w:rPr>
+              <w:t>p</w:t>
+            </w:r>
           </w:p>
         </w:tc>
       </w:tr>
@@ -1261,6 +1307,18 @@
                 <w:rFonts w:eastAsiaTheme="minorEastAsia"/>
               </w:rPr>
             </w:pPr>
+            <w:r>
+              <w:rPr>
+                <w:rFonts w:eastAsiaTheme="minorEastAsia"/>
+              </w:rPr>
+              <w:t xml:space="preserve">0.145 W/m  </w:t>
+            </w:r>
+            <w:r>
+              <w:rPr>
+                <w:rFonts w:eastAsiaTheme="minorEastAsia" w:cstheme="minorHAnsi"/>
+              </w:rPr>
+              <w:t>̊C</w:t>
+            </w:r>
           </w:p>
         </w:tc>
         <w:tc>
@@ -1273,6 +1331,25 @@
                 <w:rFonts w:eastAsiaTheme="minorEastAsia"/>
               </w:rPr>
             </w:pPr>
+            <w:r>
+              <w:rPr>
+                <w:rFonts w:eastAsiaTheme="minorEastAsia"/>
+              </w:rPr>
+              <w:t>1435.9</w:t>
+            </w:r>
+            <w:r>
+              <w:rPr>
+                <w:rFonts w:eastAsiaTheme="minorEastAsia"/>
+              </w:rPr>
+              <w:t xml:space="preserve"> kg/m</w:t>
+            </w:r>
+            <w:r>
+              <w:rPr>
+                <w:rFonts w:eastAsiaTheme="minorEastAsia"/>
+                <w:vertAlign w:val="superscript"/>
+              </w:rPr>
+              <w:t>3</w:t>
+            </w:r>
           </w:p>
         </w:tc>
         <w:tc>
@@ -1281,20 +1358,48 @@
           </w:tcPr>
           <w:p>
             <w:pPr>
+              <w:keepNext/>
               <w:rPr>
                 <w:rFonts w:eastAsiaTheme="minorEastAsia"/>
               </w:rPr>
             </w:pPr>
+            <w:r>
+              <w:rPr>
+                <w:rFonts w:eastAsiaTheme="minorEastAsia"/>
+              </w:rPr>
+              <w:t>1.57842</w:t>
+            </w:r>
+            <w:r>
+              <w:rPr>
+                <w:rFonts w:eastAsiaTheme="minorEastAsia"/>
+              </w:rPr>
+              <w:t xml:space="preserve"> W/kg</w:t>
+            </w:r>
           </w:p>
         </w:tc>
       </w:tr>
     </w:tbl>
     <w:p>
       <w:pPr>
+        <w:pStyle w:val="Caption"/>
         <w:rPr>
           <w:rFonts w:eastAsiaTheme="minorEastAsia"/>
         </w:rPr>
       </w:pPr>
+      <w:r>
+        <w:t xml:space="preserve">Table </w:t>
+      </w:r>
+      <w:fldSimple w:instr=" SEQ Table \* ARABIC ">
+        <w:r>
+          <w:rPr>
+            <w:noProof/>
+          </w:rPr>
+          <w:t>1</w:t>
+        </w:r>
+      </w:fldSimple>
+      <w:r>
+        <w:t xml:space="preserve"> Properties of sugar</w:t>
+      </w:r>
     </w:p>
     <w:p>
       <w:pPr>
@@ -1308,6 +1413,305 @@
           <w:rFonts w:eastAsiaTheme="minorEastAsia"/>
         </w:rPr>
         <w:t>Analytical Solution</w:t>
+      </w:r>
+    </w:p>
+    <w:p>
+      <w:r>
+        <w:t>The analytical solution was determined to be</w:t>
+      </w:r>
+    </w:p>
+    <w:p>
+      <m:oMathPara>
+        <m:oMath>
+          <m:r>
+            <w:rPr>
+              <w:rFonts w:ascii="Cambria Math" w:hAnsi="Cambria Math"/>
+            </w:rPr>
+            <m:t>T</m:t>
+          </m:r>
+          <m:d>
+            <m:dPr>
+              <m:ctrlPr>
+                <w:rPr>
+                  <w:rFonts w:ascii="Cambria Math" w:hAnsi="Cambria Math"/>
+                  <w:i/>
+                </w:rPr>
+              </m:ctrlPr>
+            </m:dPr>
+            <m:e>
+              <m:r>
+                <w:rPr>
+                  <w:rFonts w:ascii="Cambria Math" w:hAnsi="Cambria Math"/>
+                </w:rPr>
+                <m:t>y,t</m:t>
+              </m:r>
+            </m:e>
+          </m:d>
+          <m:r>
+            <w:rPr>
+              <w:rFonts w:ascii="Cambria Math" w:hAnsi="Cambria Math"/>
+            </w:rPr>
+            <m:t>=25+</m:t>
+          </m:r>
+          <m:nary>
+            <m:naryPr>
+              <m:chr m:val="∑"/>
+              <m:limLoc m:val="undOvr"/>
+              <m:ctrlPr>
+                <w:rPr>
+                  <w:rFonts w:ascii="Cambria Math" w:hAnsi="Cambria Math"/>
+                  <w:i/>
+                </w:rPr>
+              </m:ctrlPr>
+            </m:naryPr>
+            <m:sub>
+              <m:r>
+                <w:rPr>
+                  <w:rFonts w:ascii="Cambria Math" w:hAnsi="Cambria Math"/>
+                </w:rPr>
+                <m:t>n=1</m:t>
+              </m:r>
+            </m:sub>
+            <m:sup>
+              <m:r>
+                <w:rPr>
+                  <w:rFonts w:ascii="Cambria Math" w:hAnsi="Cambria Math"/>
+                </w:rPr>
+                <m:t>∞</m:t>
+              </m:r>
+            </m:sup>
+            <m:e>
+              <m:r>
+                <w:rPr>
+                  <w:rFonts w:ascii="Cambria Math" w:hAnsi="Cambria Math"/>
+                </w:rPr>
+                <m:t>115</m:t>
+              </m:r>
+              <m:r>
+                <m:rPr>
+                  <m:sty m:val="p"/>
+                </m:rPr>
+                <w:rPr>
+                  <w:rFonts w:ascii="Cambria Math" w:hAnsi="Cambria Math"/>
+                </w:rPr>
+                <m:t>exp⁡</m:t>
+              </m:r>
+              <m:r>
+                <w:rPr>
+                  <w:rFonts w:ascii="Cambria Math" w:hAnsi="Cambria Math"/>
+                </w:rPr>
+                <m:t>(</m:t>
+              </m:r>
+              <m:sSub>
+                <m:sSubPr>
+                  <m:ctrlPr>
+                    <w:rPr>
+                      <w:rFonts w:ascii="Cambria Math" w:hAnsi="Cambria Math"/>
+                      <w:i/>
+                    </w:rPr>
+                  </m:ctrlPr>
+                </m:sSubPr>
+                <m:e>
+                  <m:r>
+                    <w:rPr>
+                      <w:rFonts w:ascii="Cambria Math" w:hAnsi="Cambria Math"/>
+                    </w:rPr>
+                    <m:t>6</m:t>
+                  </m:r>
+                </m:e>
+                <m:sub>
+                  <m:r>
+                    <w:rPr>
+                      <w:rFonts w:ascii="Cambria Math" w:hAnsi="Cambria Math"/>
+                    </w:rPr>
+                    <m:t>x</m:t>
+                  </m:r>
+                  <m:sSup>
+                    <m:sSupPr>
+                      <m:ctrlPr>
+                        <w:rPr>
+                          <w:rFonts w:ascii="Cambria Math" w:hAnsi="Cambria Math"/>
+                          <w:i/>
+                        </w:rPr>
+                      </m:ctrlPr>
+                    </m:sSupPr>
+                    <m:e>
+                      <m:r>
+                        <w:rPr>
+                          <w:rFonts w:ascii="Cambria Math" w:hAnsi="Cambria Math"/>
+                        </w:rPr>
+                        <m:t>10</m:t>
+                      </m:r>
+                    </m:e>
+                    <m:sup>
+                      <m:r>
+                        <w:rPr>
+                          <w:rFonts w:ascii="Cambria Math" w:hAnsi="Cambria Math"/>
+                        </w:rPr>
+                        <m:t>-5</m:t>
+                      </m:r>
+                    </m:sup>
+                  </m:sSup>
+                </m:sub>
+              </m:sSub>
+              <m:sSup>
+                <m:sSupPr>
+                  <m:ctrlPr>
+                    <w:rPr>
+                      <w:rFonts w:ascii="Cambria Math" w:hAnsi="Cambria Math"/>
+                      <w:i/>
+                    </w:rPr>
+                  </m:ctrlPr>
+                </m:sSupPr>
+                <m:e>
+                  <m:d>
+                    <m:dPr>
+                      <m:ctrlPr>
+                        <w:rPr>
+                          <w:rFonts w:ascii="Cambria Math" w:hAnsi="Cambria Math"/>
+                          <w:i/>
+                        </w:rPr>
+                      </m:ctrlPr>
+                    </m:dPr>
+                    <m:e>
+                      <m:f>
+                        <m:fPr>
+                          <m:ctrlPr>
+                            <w:rPr>
+                              <w:rFonts w:ascii="Cambria Math" w:hAnsi="Cambria Math"/>
+                              <w:i/>
+                            </w:rPr>
+                          </m:ctrlPr>
+                        </m:fPr>
+                        <m:num>
+                          <m:r>
+                            <w:rPr>
+                              <w:rFonts w:ascii="Cambria Math" w:hAnsi="Cambria Math"/>
+                            </w:rPr>
+                            <m:t>nπ</m:t>
+                          </m:r>
+                        </m:num>
+                        <m:den>
+                          <m:r>
+                            <w:rPr>
+                              <w:rFonts w:ascii="Cambria Math" w:hAnsi="Cambria Math"/>
+                            </w:rPr>
+                            <m:t>0.25</m:t>
+                          </m:r>
+                        </m:den>
+                      </m:f>
+                    </m:e>
+                  </m:d>
+                </m:e>
+                <m:sup>
+                  <m:r>
+                    <w:rPr>
+                      <w:rFonts w:ascii="Cambria Math" w:hAnsi="Cambria Math"/>
+                    </w:rPr>
+                    <m:t>2</m:t>
+                  </m:r>
+                </m:sup>
+              </m:sSup>
+              <m:r>
+                <w:rPr>
+                  <w:rFonts w:ascii="Cambria Math" w:hAnsi="Cambria Math"/>
+                </w:rPr>
+                <m:t>t)(</m:t>
+              </m:r>
+              <m:func>
+                <m:funcPr>
+                  <m:ctrlPr>
+                    <w:rPr>
+                      <w:rFonts w:ascii="Cambria Math" w:hAnsi="Cambria Math"/>
+                    </w:rPr>
+                  </m:ctrlPr>
+                </m:funcPr>
+                <m:fName>
+                  <m:r>
+                    <m:rPr>
+                      <m:sty m:val="p"/>
+                    </m:rPr>
+                    <w:rPr>
+                      <w:rFonts w:ascii="Cambria Math" w:hAnsi="Cambria Math"/>
+                    </w:rPr>
+                    <m:t>sin</m:t>
+                  </m:r>
+                  <m:ctrlPr>
+                    <w:rPr>
+                      <w:rFonts w:ascii="Cambria Math" w:hAnsi="Cambria Math"/>
+                      <w:i/>
+                    </w:rPr>
+                  </m:ctrlPr>
+                </m:fName>
+                <m:e>
+                  <m:d>
+                    <m:dPr>
+                      <m:ctrlPr>
+                        <w:rPr>
+                          <w:rFonts w:ascii="Cambria Math" w:hAnsi="Cambria Math"/>
+                          <w:i/>
+                        </w:rPr>
+                      </m:ctrlPr>
+                    </m:dPr>
+                    <m:e>
+                      <m:f>
+                        <m:fPr>
+                          <m:ctrlPr>
+                            <w:rPr>
+                              <w:rFonts w:ascii="Cambria Math" w:hAnsi="Cambria Math"/>
+                              <w:i/>
+                            </w:rPr>
+                          </m:ctrlPr>
+                        </m:fPr>
+                        <m:num>
+                          <m:r>
+                            <w:rPr>
+                              <w:rFonts w:ascii="Cambria Math" w:hAnsi="Cambria Math"/>
+                            </w:rPr>
+                            <m:t>nπ</m:t>
+                          </m:r>
+                        </m:num>
+                        <m:den>
+                          <m:r>
+                            <w:rPr>
+                              <w:rFonts w:ascii="Cambria Math" w:hAnsi="Cambria Math"/>
+                            </w:rPr>
+                            <m:t>0.25</m:t>
+                          </m:r>
+                        </m:den>
+                      </m:f>
+                      <m:r>
+                        <w:rPr>
+                          <w:rFonts w:ascii="Cambria Math" w:hAnsi="Cambria Math"/>
+                        </w:rPr>
+                        <m:t>y</m:t>
+                      </m:r>
+                    </m:e>
+                  </m:d>
+                </m:e>
+              </m:func>
+              <m:r>
+                <w:rPr>
+                  <w:rFonts w:ascii="Cambria Math" w:hAnsi="Cambria Math"/>
+                </w:rPr>
+                <m:t>)</m:t>
+              </m:r>
+            </m:e>
+          </m:nary>
+        </m:oMath>
+      </m:oMathPara>
+    </w:p>
+    <w:p>
+      <w:r>
+        <w:t>For the full analytical solution, see the appendix.</w:t>
+      </w:r>
+    </w:p>
+    <w:p>
+      <w:r>
+        <w:t>The graph of the analytical solution for n=1 are as follows. It was found that the temperature distribution did not have a maximum in the center for other solutions</w:t>
+      </w:r>
+      <w:r>
+        <w:t>, and since the system is symmetrical, this means the valid solution is for n=1.</w:t>
       </w:r>
     </w:p>
     <w:tbl>
@@ -1332,6 +1736,7 @@
               <w:rPr>
                 <w:noProof/>
               </w:rPr>
+              <w:lastRenderedPageBreak/>
               <w:drawing>
                 <wp:inline distT="0" distB="0" distL="0" distR="0" wp14:anchorId="1E5CA9E0" wp14:editId="55C677A1">
                   <wp:extent cx="1440000" cy="1440000"/>
@@ -1348,7 +1753,7 @@
                           <pic:cNvPicPr/>
                         </pic:nvPicPr>
                         <pic:blipFill>
-                          <a:blip r:embed="rId5" cstate="print">
+                          <a:blip r:embed="rId8" cstate="print">
                             <a:extLst>
                               <a:ext uri="{28A0092B-C50C-407E-A947-70E740481C1C}">
                                 <a14:useLocalDpi xmlns:a14="http://schemas.microsoft.com/office/drawing/2010/main" val="0"/>
@@ -1401,7 +1806,7 @@
                           <pic:cNvPicPr/>
                         </pic:nvPicPr>
                         <pic:blipFill>
-                          <a:blip r:embed="rId6" cstate="print">
+                          <a:blip r:embed="rId9" cstate="print">
                             <a:extLst>
                               <a:ext uri="{28A0092B-C50C-407E-A947-70E740481C1C}">
                                 <a14:useLocalDpi xmlns:a14="http://schemas.microsoft.com/office/drawing/2010/main" val="0"/>
@@ -1454,7 +1859,7 @@
                           <pic:cNvPicPr/>
                         </pic:nvPicPr>
                         <pic:blipFill>
-                          <a:blip r:embed="rId7" cstate="print">
+                          <a:blip r:embed="rId10" cstate="print">
                             <a:extLst>
                               <a:ext uri="{28A0092B-C50C-407E-A947-70E740481C1C}">
                                 <a14:useLocalDpi xmlns:a14="http://schemas.microsoft.com/office/drawing/2010/main" val="0"/>
@@ -1507,7 +1912,7 @@
                           <pic:cNvPicPr/>
                         </pic:nvPicPr>
                         <pic:blipFill>
-                          <a:blip r:embed="rId8" cstate="print">
+                          <a:blip r:embed="rId11" cstate="print">
                             <a:extLst>
                               <a:ext uri="{28A0092B-C50C-407E-A947-70E740481C1C}">
                                 <a14:useLocalDpi xmlns:a14="http://schemas.microsoft.com/office/drawing/2010/main" val="0"/>
@@ -1542,8 +1947,31 @@
             <w:tcW w:w="2337" w:type="dxa"/>
           </w:tcPr>
           <w:p>
+            <w:pPr>
+              <w:rPr>
+                <w:vertAlign w:val="superscript"/>
+              </w:rPr>
+            </w:pPr>
             <w:r>
-              <w:t>t=0 s</w:t>
+              <w:t>t=0</w:t>
+            </w:r>
+            <w:r>
+              <w:rPr>
+                <w:vertAlign w:val="superscript"/>
+              </w:rPr>
+              <w:t>+</w:t>
+            </w:r>
+            <w:r>
+              <w:t xml:space="preserve"> </w:t>
+            </w:r>
+            <w:r>
+              <w:t>s</w:t>
+            </w:r>
+            <w:r>
+              <w:rPr>
+                <w:rStyle w:val="FootnoteReference"/>
+              </w:rPr>
+              <w:footnoteReference w:id="1"/>
             </w:r>
           </w:p>
         </w:tc>
@@ -1572,6 +2000,9 @@
             <w:tcW w:w="2338" w:type="dxa"/>
           </w:tcPr>
           <w:p>
+            <w:pPr>
+              <w:keepNext/>
+            </w:pPr>
             <w:r>
               <w:t>t=1500 s</w:t>
             </w:r>
@@ -1579,17 +2010,65 @@
         </w:tc>
       </w:tr>
     </w:tbl>
-    <w:p/>
+    <w:p>
+      <w:pPr>
+        <w:pStyle w:val="Caption"/>
+      </w:pPr>
+      <w:r>
+        <w:t xml:space="preserve">Table </w:t>
+      </w:r>
+      <w:fldSimple w:instr=" SEQ Table \* ARABIC ">
+        <w:r>
+          <w:rPr>
+            <w:noProof/>
+          </w:rPr>
+          <w:t>2</w:t>
+        </w:r>
+      </w:fldSimple>
+      <w:r>
+        <w:t xml:space="preserve"> Graphs of analytical solution at different times</w:t>
+      </w:r>
+    </w:p>
+    <w:p>
+      <w:r>
+        <w:t>As seen in the graphs, the time required for ste</w:t>
+      </w:r>
+      <w:r>
+        <w:t>ady state</w:t>
+      </w:r>
+      <w:r>
+        <w:t xml:space="preserve"> of a uniform temperature of 25  </w:t>
+      </w:r>
+      <w:r>
+        <w:rPr>
+          <w:rFonts w:cstheme="minorHAnsi"/>
+        </w:rPr>
+        <w:t>̊</w:t>
+      </w:r>
+      <w:r>
+        <w:t>C</w:t>
+      </w:r>
+      <w:r>
+        <w:t xml:space="preserve"> is slightly greater than 1000 seconds but less than 1500 seconds, which is between 16.7 and 22 minutes.</w:t>
+      </w:r>
+    </w:p>
     <w:p>
       <w:pPr>
         <w:pStyle w:val="Heading2"/>
       </w:pPr>
       <w:r>
-        <w:lastRenderedPageBreak/>
         <w:t>Numerical Solution</w:t>
       </w:r>
     </w:p>
     <w:p>
+      <w:r>
+        <w:t>The finite differences method was implemented in Python to confirm the analytical solution numerically. See the attached Python file proj_simple and the appendix for full solution.</w:t>
+      </w:r>
+    </w:p>
+    <w:p>
+      <w:pPr>
+        <w:keepNext/>
+      </w:pPr>
       <w:r>
         <w:rPr>
           <w:noProof/>
@@ -1610,7 +2089,7 @@
                     <pic:cNvPicPr/>
                   </pic:nvPicPr>
                   <pic:blipFill>
-                    <a:blip r:embed="rId9"/>
+                    <a:blip r:embed="rId12"/>
                     <a:stretch>
                       <a:fillRect/>
                     </a:stretch>
@@ -1631,6 +2110,141 @@
         </w:drawing>
       </w:r>
     </w:p>
+    <w:p>
+      <w:pPr>
+        <w:pStyle w:val="Caption"/>
+      </w:pPr>
+      <w:r>
+        <w:t xml:space="preserve">Figure </w:t>
+      </w:r>
+      <w:fldSimple w:instr=" SEQ Figure \* ARABIC ">
+        <w:r>
+          <w:rPr>
+            <w:noProof/>
+          </w:rPr>
+          <w:t>2</w:t>
+        </w:r>
+      </w:fldSimple>
+      <w:r>
+        <w:t xml:space="preserve"> Graph of numerical solution to simple model</w:t>
+      </w:r>
+    </w:p>
+    <w:p>
+      <w:r>
+        <w:t>The numerical solution is consistent with the analytical solutio</w:t>
+      </w:r>
+      <w:r>
+        <w:t>n</w:t>
+      </w:r>
+      <w:r>
+        <w:rPr>
+          <w:rStyle w:val="FootnoteReference"/>
+        </w:rPr>
+        <w:footnoteReference w:id="2"/>
+      </w:r>
+      <w:r>
+        <w:t>.</w:t>
+      </w:r>
+      <w:r>
+        <w:t xml:space="preserve"> It can be seen from the graph of the numerical solution that steady state is reached at approximately 1100 seconds or 18.3 minutes.</w:t>
+      </w:r>
+    </w:p>
+    <w:p>
+      <w:pPr>
+        <w:pStyle w:val="Heading1"/>
+      </w:pPr>
+      <w:r>
+        <w:lastRenderedPageBreak/>
+        <w:t>Appendix – Calculations</w:t>
+      </w:r>
+    </w:p>
+    <w:p>
+      <w:pPr>
+        <w:pStyle w:val="Heading2"/>
+      </w:pPr>
+      <w:r>
+        <w:t>Analytical solution</w:t>
+      </w:r>
+    </w:p>
+    <w:p>
+      <w:r>
+        <w:drawing>
+          <wp:inline distT="0" distB="0" distL="0" distR="0" wp14:anchorId="08895F20" wp14:editId="7A200AD3">
+            <wp:extent cx="5943600" cy="4391025"/>
+            <wp:effectExtent l="0" t="0" r="0" b="9525"/>
+            <wp:docPr id="9" name="Picture 9" descr="Text, letter&#10;&#10;Description automatically generated"/>
+            <wp:cNvGraphicFramePr>
+              <a:graphicFrameLocks xmlns:a="http://schemas.openxmlformats.org/drawingml/2006/main" noChangeAspect="1"/>
+            </wp:cNvGraphicFramePr>
+            <a:graphic xmlns:a="http://schemas.openxmlformats.org/drawingml/2006/main">
+              <a:graphicData uri="http://schemas.openxmlformats.org/drawingml/2006/picture">
+                <pic:pic xmlns:pic="http://schemas.openxmlformats.org/drawingml/2006/picture">
+                  <pic:nvPicPr>
+                    <pic:cNvPr id="9" name="Picture 9" descr="Text, letter&#10;&#10;Description automatically generated"/>
+                    <pic:cNvPicPr/>
+                  </pic:nvPicPr>
+                  <pic:blipFill>
+                    <a:blip r:embed="rId13"/>
+                    <a:stretch>
+                      <a:fillRect/>
+                    </a:stretch>
+                  </pic:blipFill>
+                  <pic:spPr>
+                    <a:xfrm>
+                      <a:off x="0" y="0"/>
+                      <a:ext cx="5943600" cy="4391025"/>
+                    </a:xfrm>
+                    <a:prstGeom prst="rect">
+                      <a:avLst/>
+                    </a:prstGeom>
+                  </pic:spPr>
+                </pic:pic>
+              </a:graphicData>
+            </a:graphic>
+          </wp:inline>
+        </w:drawing>
+      </w:r>
+    </w:p>
+    <w:p>
+      <w:r>
+        <w:lastRenderedPageBreak/>
+        <w:drawing>
+          <wp:inline distT="0" distB="0" distL="0" distR="0" wp14:anchorId="3F04BC68" wp14:editId="5E5125C7">
+            <wp:extent cx="5943600" cy="3651885"/>
+            <wp:effectExtent l="0" t="0" r="0" b="5715"/>
+            <wp:docPr id="11" name="Picture 11" descr="Text, letter&#10;&#10;Description automatically generated"/>
+            <wp:cNvGraphicFramePr>
+              <a:graphicFrameLocks xmlns:a="http://schemas.openxmlformats.org/drawingml/2006/main" noChangeAspect="1"/>
+            </wp:cNvGraphicFramePr>
+            <a:graphic xmlns:a="http://schemas.openxmlformats.org/drawingml/2006/main">
+              <a:graphicData uri="http://schemas.openxmlformats.org/drawingml/2006/picture">
+                <pic:pic xmlns:pic="http://schemas.openxmlformats.org/drawingml/2006/picture">
+                  <pic:nvPicPr>
+                    <pic:cNvPr id="11" name="Picture 11" descr="Text, letter&#10;&#10;Description automatically generated"/>
+                    <pic:cNvPicPr/>
+                  </pic:nvPicPr>
+                  <pic:blipFill>
+                    <a:blip r:embed="rId14"/>
+                    <a:stretch>
+                      <a:fillRect/>
+                    </a:stretch>
+                  </pic:blipFill>
+                  <pic:spPr>
+                    <a:xfrm>
+                      <a:off x="0" y="0"/>
+                      <a:ext cx="5943600" cy="3651885"/>
+                    </a:xfrm>
+                    <a:prstGeom prst="rect">
+                      <a:avLst/>
+                    </a:prstGeom>
+                  </pic:spPr>
+                </pic:pic>
+              </a:graphicData>
+            </a:graphic>
+          </wp:inline>
+        </w:drawing>
+      </w:r>
+    </w:p>
     <w:sectPr>
       <w:pgSz w:w="12240" w:h="15840"/>
       <w:pgMar w:top="1440" w:right="1440" w:bottom="1440" w:left="1440" w:header="708" w:footer="708" w:gutter="0"/>
@@ -1639,6 +2253,94 @@
     </w:sectPr>
   </w:body>
 </w:document>
+</file>
+
+<file path=word/endnotes.xml><?xml version="1.0" encoding="utf-8"?>
+<w:endnotes xmlns:wpc="http://schemas.microsoft.com/office/word/2010/wordprocessingCanvas" xmlns:cx="http://schemas.microsoft.com/office/drawing/2014/chartex" xmlns:cx1="http://schemas.microsoft.com/office/drawing/2015/9/8/chartex" xmlns:cx2="http://schemas.microsoft.com/office/drawing/2015/10/21/chartex" xmlns:cx3="http://schemas.microsoft.com/office/drawing/2016/5/9/chartex" xmlns:cx4="http://schemas.microsoft.com/office/drawing/2016/5/10/chartex" xmlns:cx5="http://schemas.microsoft.com/office/drawing/2016/5/11/chartex" xmlns:cx6="http://schemas.microsoft.com/office/drawing/2016/5/12/chartex" xmlns:cx7="http://schemas.microsoft.com/office/drawing/2016/5/13/chartex" xmlns:cx8="http://schemas.microsoft.com/office/drawing/2016/5/14/chartex" xmlns:mc="http://schemas.openxmlformats.org/markup-compatibility/2006" xmlns:aink="http://schemas.microsoft.com/office/drawing/2016/ink" xmlns:am3d="http://schemas.microsoft.com/office/drawing/2017/model3d" xmlns:o="urn:schemas-microsoft-com:office:office" xmlns:r="http://schemas.openxmlformats.org/officeDocument/2006/relationships" xmlns:m="http://schemas.openxmlformats.org/officeDocument/2006/math" xmlns:v="urn:schemas-microsoft-com:vml" xmlns:wp14="http://schemas.microsoft.com/office/word/2010/wordprocessingDrawing" xmlns:wp="http://schemas.openxmlformats.org/drawingml/2006/wordprocessingDrawing" xmlns:w10="urn:schemas-microsoft-com:office:word" xmlns:w="http://schemas.openxmlformats.org/wordprocessingml/2006/main" xmlns:w14="http://schemas.microsoft.com/office/word/2010/wordml" xmlns:w15="http://schemas.microsoft.com/office/word/2012/wordml" xmlns:w16cex="http://schemas.microsoft.com/office/word/2018/wordml/cex" xmlns:w16cid="http://schemas.microsoft.com/office/word/2016/wordml/cid" xmlns:w16="http://schemas.microsoft.com/office/word/2018/wordml" xmlns:w16sdtdh="http://schemas.microsoft.com/office/word/2020/wordml/sdtdatahash" xmlns:w16se="http://schemas.microsoft.com/office/word/2015/wordml/symex" xmlns:wpg="http://schemas.microsoft.com/office/word/2010/wordprocessingGroup" xmlns:wpi="http://schemas.microsoft.com/office/word/2010/wordprocessingInk" xmlns:wne="http://schemas.microsoft.com/office/word/2006/wordml" xmlns:wps="http://schemas.microsoft.com/office/word/2010/wordprocessingShape" mc:Ignorable="w14 w15 w16se w16cid w16 w16cex w16sdtdh wp14">
+  <w:endnote w:type="separator" w:id="-1">
+    <w:p>
+      <w:pPr>
+        <w:spacing w:after="0" w:line="240" w:lineRule="auto"/>
+      </w:pPr>
+      <w:r>
+        <w:separator/>
+      </w:r>
+    </w:p>
+  </w:endnote>
+  <w:endnote w:type="continuationSeparator" w:id="0">
+    <w:p>
+      <w:pPr>
+        <w:spacing w:after="0" w:line="240" w:lineRule="auto"/>
+      </w:pPr>
+      <w:r>
+        <w:continuationSeparator/>
+      </w:r>
+    </w:p>
+  </w:endnote>
+</w:endnotes>
+</file>
+
+<file path=word/footnotes.xml><?xml version="1.0" encoding="utf-8"?>
+<w:footnotes xmlns:wpc="http://schemas.microsoft.com/office/word/2010/wordprocessingCanvas" xmlns:cx="http://schemas.microsoft.com/office/drawing/2014/chartex" xmlns:cx1="http://schemas.microsoft.com/office/drawing/2015/9/8/chartex" xmlns:cx2="http://schemas.microsoft.com/office/drawing/2015/10/21/chartex" xmlns:cx3="http://schemas.microsoft.com/office/drawing/2016/5/9/chartex" xmlns:cx4="http://schemas.microsoft.com/office/drawing/2016/5/10/chartex" xmlns:cx5="http://schemas.microsoft.com/office/drawing/2016/5/11/chartex" xmlns:cx6="http://schemas.microsoft.com/office/drawing/2016/5/12/chartex" xmlns:cx7="http://schemas.microsoft.com/office/drawing/2016/5/13/chartex" xmlns:cx8="http://schemas.microsoft.com/office/drawing/2016/5/14/chartex" xmlns:mc="http://schemas.openxmlformats.org/markup-compatibility/2006" xmlns:aink="http://schemas.microsoft.com/office/drawing/2016/ink" xmlns:am3d="http://schemas.microsoft.com/office/drawing/2017/model3d" xmlns:o="urn:schemas-microsoft-com:office:office" xmlns:r="http://schemas.openxmlformats.org/officeDocument/2006/relationships" xmlns:m="http://schemas.openxmlformats.org/officeDocument/2006/math" xmlns:v="urn:schemas-microsoft-com:vml" xmlns:wp14="http://schemas.microsoft.com/office/word/2010/wordprocessingDrawing" xmlns:wp="http://schemas.openxmlformats.org/drawingml/2006/wordprocessingDrawing" xmlns:w10="urn:schemas-microsoft-com:office:word" xmlns:w="http://schemas.openxmlformats.org/wordprocessingml/2006/main" xmlns:w14="http://schemas.microsoft.com/office/word/2010/wordml" xmlns:w15="http://schemas.microsoft.com/office/word/2012/wordml" xmlns:w16cex="http://schemas.microsoft.com/office/word/2018/wordml/cex" xmlns:w16cid="http://schemas.microsoft.com/office/word/2016/wordml/cid" xmlns:w16="http://schemas.microsoft.com/office/word/2018/wordml" xmlns:w16sdtdh="http://schemas.microsoft.com/office/word/2020/wordml/sdtdatahash" xmlns:w16se="http://schemas.microsoft.com/office/word/2015/wordml/symex" xmlns:wpg="http://schemas.microsoft.com/office/word/2010/wordprocessingGroup" xmlns:wpi="http://schemas.microsoft.com/office/word/2010/wordprocessingInk" xmlns:wne="http://schemas.microsoft.com/office/word/2006/wordml" xmlns:wps="http://schemas.microsoft.com/office/word/2010/wordprocessingShape" mc:Ignorable="w14 w15 w16se w16cid w16 w16cex w16sdtdh wp14">
+  <w:footnote w:type="separator" w:id="-1">
+    <w:p>
+      <w:pPr>
+        <w:spacing w:after="0" w:line="240" w:lineRule="auto"/>
+      </w:pPr>
+      <w:r>
+        <w:separator/>
+      </w:r>
+    </w:p>
+  </w:footnote>
+  <w:footnote w:type="continuationSeparator" w:id="0">
+    <w:p>
+      <w:pPr>
+        <w:spacing w:after="0" w:line="240" w:lineRule="auto"/>
+      </w:pPr>
+      <w:r>
+        <w:continuationSeparator/>
+      </w:r>
+    </w:p>
+  </w:footnote>
+  <w:footnote w:id="1">
+    <w:p>
+      <w:pPr>
+        <w:pStyle w:val="FootnoteText"/>
+      </w:pPr>
+      <w:r>
+        <w:rPr>
+          <w:rStyle w:val="FootnoteReference"/>
+        </w:rPr>
+        <w:footnoteRef/>
+      </w:r>
+      <w:r>
+        <w:t xml:space="preserve"> </w:t>
+      </w:r>
+      <w:r>
+        <w:t>Note that for the analytical solution, the graph shows the temperature profile approaching time=0 from the positive direction, while</w:t>
+      </w:r>
+    </w:p>
+  </w:footnote>
+  <w:footnote w:id="2">
+    <w:p>
+      <w:pPr>
+        <w:pStyle w:val="FootnoteText"/>
+      </w:pPr>
+      <w:r>
+        <w:rPr>
+          <w:rStyle w:val="FootnoteReference"/>
+        </w:rPr>
+        <w:footnoteRef/>
+      </w:r>
+      <w:r>
+        <w:t xml:space="preserve"> </w:t>
+      </w:r>
+      <w:r>
+        <w:t>the numerical solution shows the temperature profile at time=0</w:t>
+      </w:r>
+    </w:p>
+  </w:footnote>
+</w:footnotes>
 </file>
 
 <file path=word/styles.xml><?xml version="1.0" encoding="utf-8"?>
@@ -2165,6 +2867,147 @@
       </w:tblBorders>
     </w:tblPr>
   </w:style>
+  <w:style w:type="paragraph" w:styleId="Caption">
+    <w:name w:val="caption"/>
+    <w:basedOn w:val="Normal"/>
+    <w:next w:val="Normal"/>
+    <w:uiPriority w:val="35"/>
+    <w:unhideWhenUsed/>
+    <w:qFormat/>
+    <w:rsid w:val="00D16344"/>
+    <w:pPr>
+      <w:spacing w:after="200" w:line="240" w:lineRule="auto"/>
+    </w:pPr>
+    <w:rPr>
+      <w:i/>
+      <w:iCs/>
+      <w:color w:val="44546A" w:themeColor="text2"/>
+      <w:sz w:val="18"/>
+      <w:szCs w:val="18"/>
+    </w:rPr>
+  </w:style>
+  <w:style w:type="paragraph" w:styleId="Header">
+    <w:name w:val="header"/>
+    <w:basedOn w:val="Normal"/>
+    <w:link w:val="HeaderChar"/>
+    <w:uiPriority w:val="99"/>
+    <w:unhideWhenUsed/>
+    <w:rsid w:val="00406F0C"/>
+    <w:pPr>
+      <w:tabs>
+        <w:tab w:val="center" w:pos="4680"/>
+        <w:tab w:val="right" w:pos="9360"/>
+      </w:tabs>
+      <w:spacing w:after="0" w:line="240" w:lineRule="auto"/>
+    </w:pPr>
+  </w:style>
+  <w:style w:type="character" w:customStyle="1" w:styleId="HeaderChar">
+    <w:name w:val="Header Char"/>
+    <w:basedOn w:val="DefaultParagraphFont"/>
+    <w:link w:val="Header"/>
+    <w:uiPriority w:val="99"/>
+    <w:rsid w:val="00406F0C"/>
+  </w:style>
+  <w:style w:type="paragraph" w:styleId="Footer">
+    <w:name w:val="footer"/>
+    <w:basedOn w:val="Normal"/>
+    <w:link w:val="FooterChar"/>
+    <w:uiPriority w:val="99"/>
+    <w:unhideWhenUsed/>
+    <w:rsid w:val="00406F0C"/>
+    <w:pPr>
+      <w:tabs>
+        <w:tab w:val="center" w:pos="4680"/>
+        <w:tab w:val="right" w:pos="9360"/>
+      </w:tabs>
+      <w:spacing w:after="0" w:line="240" w:lineRule="auto"/>
+    </w:pPr>
+  </w:style>
+  <w:style w:type="character" w:customStyle="1" w:styleId="FooterChar">
+    <w:name w:val="Footer Char"/>
+    <w:basedOn w:val="DefaultParagraphFont"/>
+    <w:link w:val="Footer"/>
+    <w:uiPriority w:val="99"/>
+    <w:rsid w:val="00406F0C"/>
+  </w:style>
+  <w:style w:type="paragraph" w:styleId="FootnoteText">
+    <w:name w:val="footnote text"/>
+    <w:basedOn w:val="Normal"/>
+    <w:link w:val="FootnoteTextChar"/>
+    <w:uiPriority w:val="99"/>
+    <w:semiHidden/>
+    <w:unhideWhenUsed/>
+    <w:rsid w:val="00406F0C"/>
+    <w:pPr>
+      <w:spacing w:after="0" w:line="240" w:lineRule="auto"/>
+    </w:pPr>
+    <w:rPr>
+      <w:sz w:val="20"/>
+      <w:szCs w:val="20"/>
+    </w:rPr>
+  </w:style>
+  <w:style w:type="character" w:customStyle="1" w:styleId="FootnoteTextChar">
+    <w:name w:val="Footnote Text Char"/>
+    <w:basedOn w:val="DefaultParagraphFont"/>
+    <w:link w:val="FootnoteText"/>
+    <w:uiPriority w:val="99"/>
+    <w:semiHidden/>
+    <w:rsid w:val="00406F0C"/>
+    <w:rPr>
+      <w:sz w:val="20"/>
+      <w:szCs w:val="20"/>
+    </w:rPr>
+  </w:style>
+  <w:style w:type="character" w:styleId="FootnoteReference">
+    <w:name w:val="footnote reference"/>
+    <w:basedOn w:val="DefaultParagraphFont"/>
+    <w:uiPriority w:val="99"/>
+    <w:semiHidden/>
+    <w:unhideWhenUsed/>
+    <w:rsid w:val="00406F0C"/>
+    <w:rPr>
+      <w:vertAlign w:val="superscript"/>
+    </w:rPr>
+  </w:style>
+  <w:style w:type="paragraph" w:styleId="EndnoteText">
+    <w:name w:val="endnote text"/>
+    <w:basedOn w:val="Normal"/>
+    <w:link w:val="EndnoteTextChar"/>
+    <w:uiPriority w:val="99"/>
+    <w:semiHidden/>
+    <w:unhideWhenUsed/>
+    <w:rsid w:val="00406F0C"/>
+    <w:pPr>
+      <w:spacing w:after="0" w:line="240" w:lineRule="auto"/>
+    </w:pPr>
+    <w:rPr>
+      <w:sz w:val="20"/>
+      <w:szCs w:val="20"/>
+    </w:rPr>
+  </w:style>
+  <w:style w:type="character" w:customStyle="1" w:styleId="EndnoteTextChar">
+    <w:name w:val="Endnote Text Char"/>
+    <w:basedOn w:val="DefaultParagraphFont"/>
+    <w:link w:val="EndnoteText"/>
+    <w:uiPriority w:val="99"/>
+    <w:semiHidden/>
+    <w:rsid w:val="00406F0C"/>
+    <w:rPr>
+      <w:sz w:val="20"/>
+      <w:szCs w:val="20"/>
+    </w:rPr>
+  </w:style>
+  <w:style w:type="character" w:styleId="EndnoteReference">
+    <w:name w:val="endnote reference"/>
+    <w:basedOn w:val="DefaultParagraphFont"/>
+    <w:uiPriority w:val="99"/>
+    <w:semiHidden/>
+    <w:unhideWhenUsed/>
+    <w:rsid w:val="00406F0C"/>
+    <w:rPr>
+      <w:vertAlign w:val="superscript"/>
+    </w:rPr>
+  </w:style>
 </w:styles>
 </file>
 
@@ -2461,4 +3304,16 @@
     </a:ext>
   </a:extLst>
 </a:theme>
+</file>
+
+<file path=customXml/item1.xml><?xml version="1.0" encoding="utf-8"?>
+<b:Sources xmlns:b="http://schemas.openxmlformats.org/officeDocument/2006/bibliography" xmlns="http://schemas.openxmlformats.org/officeDocument/2006/bibliography" SelectedStyle="\APASixthEditionOfficeOnline.xsl" StyleName="APA" Version="6"/>
+</file>
+
+<file path=customXml/itemProps1.xml><?xml version="1.0" encoding="utf-8"?>
+<ds:datastoreItem xmlns:ds="http://schemas.openxmlformats.org/officeDocument/2006/customXml" ds:itemID="{0B7922D8-F552-4799-8E48-3AB1421A8BCC}">
+  <ds:schemaRefs>
+    <ds:schemaRef ds:uri="http://schemas.openxmlformats.org/officeDocument/2006/bibliography"/>
+  </ds:schemaRefs>
+</ds:datastoreItem>
 </file>
</xml_diff>